<commit_message>
fix some bugs and add comments
</commit_message>
<xml_diff>
--- a/A19_assignment2.docx
+++ b/A19_assignment2.docx
@@ -1561,6 +1561,7 @@
       <w:r>
         <w:rPr>
           <w:rFonts w:cs="Arial"/>
+          <w:noProof/>
           <w:rtl/>
         </w:rPr>
         <w:drawing>
@@ -1706,31 +1707,7 @@
           <w:u w:val="single"/>
           <w:rtl/>
         </w:rPr>
-        <w:t xml:space="preserve"> </w:t>
-      </w:r>
-      <w:r>
-        <w:rPr>
-          <w:rFonts w:ascii="David" w:hAnsi="David" w:cs="David" w:hint="cs"/>
-          <w:b/>
-          <w:bCs/>
-          <w:sz w:val="24"/>
-          <w:szCs w:val="24"/>
-          <w:u w:val="single"/>
-          <w:rtl/>
-        </w:rPr>
-        <w:t>4</w:t>
-      </w:r>
-      <w:r>
-        <w:rPr>
-          <w:rFonts w:ascii="David" w:hAnsi="David" w:cs="David" w:hint="cs"/>
-          <w:b/>
-          <w:bCs/>
-          <w:sz w:val="24"/>
-          <w:szCs w:val="24"/>
-          <w:u w:val="single"/>
-          <w:rtl/>
-        </w:rPr>
-        <w:t>:</w:t>
+        <w:t xml:space="preserve"> 4:</w:t>
       </w:r>
     </w:p>
     <w:p>
@@ -1743,30 +1720,40 @@
       </w:pPr>
       <w:r>
         <w:rPr>
+          <w:rFonts w:ascii="David" w:hAnsi="David" w:cs="David"/>
+          <w:sz w:val="24"/>
+          <w:szCs w:val="24"/>
+          <w:rtl/>
+        </w:rPr>
+        <w:t xml:space="preserve">דיאגרמת </w:t>
+      </w:r>
+      <w:r>
+        <w:rPr>
+          <w:rFonts w:ascii="David" w:hAnsi="David" w:cs="David"/>
+          <w:sz w:val="24"/>
+          <w:szCs w:val="24"/>
+        </w:rPr>
+        <w:t>use case</w:t>
+      </w:r>
+    </w:p>
+    <w:p>
+      <w:pPr>
+        <w:rPr>
+          <w:rtl/>
+        </w:rPr>
+      </w:pPr>
+    </w:p>
+    <w:p>
+      <w:r>
+        <w:rPr>
           <w:rFonts w:cs="Arial"/>
           <w:rtl/>
         </w:rPr>
         <w:drawing>
-          <wp:anchor distT="0" distB="0" distL="114300" distR="114300" simplePos="0" relativeHeight="251661312" behindDoc="1" locked="0" layoutInCell="1" allowOverlap="1" wp14:anchorId="7553BFEC" wp14:editId="43EF9CDA">
-            <wp:simplePos x="0" y="0"/>
-            <wp:positionH relativeFrom="column">
-              <wp:posOffset>-635000</wp:posOffset>
-            </wp:positionH>
-            <wp:positionV relativeFrom="paragraph">
-              <wp:posOffset>255270</wp:posOffset>
-            </wp:positionV>
-            <wp:extent cx="6724650" cy="4254500"/>
-            <wp:effectExtent l="0" t="0" r="0" b="0"/>
-            <wp:wrapTight wrapText="bothSides">
-              <wp:wrapPolygon edited="0">
-                <wp:start x="0" y="0"/>
-                <wp:lineTo x="0" y="21471"/>
-                <wp:lineTo x="21539" y="21471"/>
-                <wp:lineTo x="21539" y="0"/>
-                <wp:lineTo x="0" y="0"/>
-              </wp:wrapPolygon>
-            </wp:wrapTight>
-            <wp:docPr id="1769455104" name="תמונה 1"/>
+          <wp:inline distT="0" distB="0" distL="0" distR="0" wp14:anchorId="7F244093" wp14:editId="6A2D37F7">
+            <wp:extent cx="5632450" cy="3649345"/>
+            <wp:effectExtent l="0" t="0" r="6350" b="8255"/>
+            <wp:docPr id="2114384786" name="תמונה 1"/>
             <wp:cNvGraphicFramePr>
               <a:graphicFrameLocks xmlns:a="http://schemas.openxmlformats.org/drawingml/2006/main" noChangeAspect="1"/>
             </wp:cNvGraphicFramePr>
@@ -1774,17 +1761,11 @@
               <a:graphicData uri="http://schemas.openxmlformats.org/drawingml/2006/picture">
                 <pic:pic xmlns:pic="http://schemas.openxmlformats.org/drawingml/2006/picture">
                   <pic:nvPicPr>
-                    <pic:cNvPr id="1769455104" name=""/>
+                    <pic:cNvPr id="2114384786" name=""/>
                     <pic:cNvPicPr/>
                   </pic:nvPicPr>
                   <pic:blipFill>
-                    <a:blip r:embed="rId7">
-                      <a:extLst>
-                        <a:ext uri="{28A0092B-C50C-407E-A947-70E740481C1C}">
-                          <a14:useLocalDpi xmlns:a14="http://schemas.microsoft.com/office/drawing/2010/main" val="0"/>
-                        </a:ext>
-                      </a:extLst>
-                    </a:blip>
+                    <a:blip r:embed="rId7"/>
                     <a:stretch>
                       <a:fillRect/>
                     </a:stretch>
@@ -1792,7 +1773,7 @@
                   <pic:spPr>
                     <a:xfrm>
                       <a:off x="0" y="0"/>
-                      <a:ext cx="6724650" cy="4254500"/>
+                      <a:ext cx="5632450" cy="3649345"/>
                     </a:xfrm>
                     <a:prstGeom prst="rect">
                       <a:avLst/>
@@ -1801,39 +1782,9 @@
                 </pic:pic>
               </a:graphicData>
             </a:graphic>
-            <wp14:sizeRelH relativeFrom="margin">
-              <wp14:pctWidth>0</wp14:pctWidth>
-            </wp14:sizeRelH>
-            <wp14:sizeRelV relativeFrom="margin">
-              <wp14:pctHeight>0</wp14:pctHeight>
-            </wp14:sizeRelV>
-          </wp:anchor>
+          </wp:inline>
         </w:drawing>
       </w:r>
-      <w:r>
-        <w:rPr>
-          <w:rFonts w:ascii="David" w:hAnsi="David" w:cs="David"/>
-          <w:sz w:val="24"/>
-          <w:szCs w:val="24"/>
-          <w:rtl/>
-        </w:rPr>
-        <w:t xml:space="preserve">דיאגרמת </w:t>
-      </w:r>
-      <w:r>
-        <w:rPr>
-          <w:rFonts w:ascii="David" w:hAnsi="David" w:cs="David"/>
-          <w:sz w:val="24"/>
-          <w:szCs w:val="24"/>
-        </w:rPr>
-        <w:t>use case</w:t>
-      </w:r>
-    </w:p>
-    <w:p>
-      <w:pPr>
-        <w:rPr>
-          <w:rFonts w:hint="cs"/>
-        </w:rPr>
-      </w:pPr>
     </w:p>
     <w:sectPr>
       <w:pgSz w:w="11906" w:h="16838"/>

</xml_diff>